<commit_message>
Changed the database install instructions to reflect the current way of setting up the database on a new computer
</commit_message>
<xml_diff>
--- a/HOW TO INSTALL THE DATABASE.docx
+++ b/HOW TO INSTALL THE DATABASE.docx
@@ -1,6 +1,6 @@
 
 <file path=word/document.xml><?xml version="1.0" encoding="utf-8"?>
-<w:document xmlns:wpc="http://schemas.microsoft.com/office/word/2010/wordprocessingCanvas" xmlns:cx="http://schemas.microsoft.com/office/drawing/2014/chartex" xmlns:cx1="http://schemas.microsoft.com/office/drawing/2015/9/8/chartex" xmlns:cx2="http://schemas.microsoft.com/office/drawing/2015/10/21/chartex" xmlns:cx3="http://schemas.microsoft.com/office/drawing/2016/5/9/chartex" xmlns:cx4="http://schemas.microsoft.com/office/drawing/2016/5/10/chartex" xmlns:cx5="http://schemas.microsoft.com/office/drawing/2016/5/11/chartex" xmlns:cx6="http://schemas.microsoft.com/office/drawing/2016/5/12/chartex" xmlns:cx7="http://schemas.microsoft.com/office/drawing/2016/5/13/chartex" xmlns:cx8="http://schemas.microsoft.com/office/drawing/2016/5/14/chartex" xmlns:mc="http://schemas.openxmlformats.org/markup-compatibility/2006" xmlns:aink="http://schemas.microsoft.com/office/drawing/2016/ink" xmlns:am3d="http://schemas.microsoft.com/office/drawing/2017/model3d" xmlns:o="urn:schemas-microsoft-com:office:office" xmlns:r="http://schemas.openxmlformats.org/officeDocument/2006/relationships" xmlns:m="http://schemas.openxmlformats.org/officeDocument/2006/math" xmlns:v="urn:schemas-microsoft-com:vml" xmlns:wp14="http://schemas.microsoft.com/office/word/2010/wordprocessingDrawing" xmlns:wp="http://schemas.openxmlformats.org/drawingml/2006/wordprocessingDrawing" xmlns:w10="urn:schemas-microsoft-com:office:word" xmlns:w="http://schemas.openxmlformats.org/wordprocessingml/2006/main" xmlns:w14="http://schemas.microsoft.com/office/word/2010/wordml" xmlns:w15="http://schemas.microsoft.com/office/word/2012/wordml" xmlns:w16cid="http://schemas.microsoft.com/office/word/2016/wordml/cid" xmlns:w16se="http://schemas.microsoft.com/office/word/2015/wordml/symex" xmlns:wpg="http://schemas.microsoft.com/office/word/2010/wordprocessingGroup" xmlns:wpi="http://schemas.microsoft.com/office/word/2010/wordprocessingInk" xmlns:wne="http://schemas.microsoft.com/office/word/2006/wordml" xmlns:wps="http://schemas.microsoft.com/office/word/2010/wordprocessingShape" mc:Ignorable="w14 w15 w16se w16cid wp14">
+<w:document xmlns:wpc="http://schemas.microsoft.com/office/word/2010/wordprocessingCanvas" xmlns:cx="http://schemas.microsoft.com/office/drawing/2014/chartex" xmlns:cx1="http://schemas.microsoft.com/office/drawing/2015/9/8/chartex" xmlns:cx2="http://schemas.microsoft.com/office/drawing/2015/10/21/chartex" xmlns:cx3="http://schemas.microsoft.com/office/drawing/2016/5/9/chartex" xmlns:cx4="http://schemas.microsoft.com/office/drawing/2016/5/10/chartex" xmlns:cx5="http://schemas.microsoft.com/office/drawing/2016/5/11/chartex" xmlns:cx6="http://schemas.microsoft.com/office/drawing/2016/5/12/chartex" xmlns:cx7="http://schemas.microsoft.com/office/drawing/2016/5/13/chartex" xmlns:cx8="http://schemas.microsoft.com/office/drawing/2016/5/14/chartex" xmlns:mc="http://schemas.openxmlformats.org/markup-compatibility/2006" xmlns:aink="http://schemas.microsoft.com/office/drawing/2016/ink" xmlns:am3d="http://schemas.microsoft.com/office/drawing/2017/model3d" xmlns:o="urn:schemas-microsoft-com:office:office" xmlns:oel="http://schemas.microsoft.com/office/2019/extlst" xmlns:r="http://schemas.openxmlformats.org/officeDocument/2006/relationships" xmlns:m="http://schemas.openxmlformats.org/officeDocument/2006/math" xmlns:v="urn:schemas-microsoft-com:vml" xmlns:wp14="http://schemas.microsoft.com/office/word/2010/wordprocessingDrawing" xmlns:wp="http://schemas.openxmlformats.org/drawingml/2006/wordprocessingDrawing" xmlns:w10="urn:schemas-microsoft-com:office:word" xmlns:w="http://schemas.openxmlformats.org/wordprocessingml/2006/main" xmlns:w14="http://schemas.microsoft.com/office/word/2010/wordml" xmlns:w15="http://schemas.microsoft.com/office/word/2012/wordml" xmlns:w16cex="http://schemas.microsoft.com/office/word/2018/wordml/cex" xmlns:w16cid="http://schemas.microsoft.com/office/word/2016/wordml/cid" xmlns:w16="http://schemas.microsoft.com/office/word/2018/wordml" xmlns:w16du="http://schemas.microsoft.com/office/word/2023/wordml/word16du" xmlns:w16sdtdh="http://schemas.microsoft.com/office/word/2020/wordml/sdtdatahash" xmlns:w16se="http://schemas.microsoft.com/office/word/2015/wordml/symex" xmlns:wpg="http://schemas.microsoft.com/office/word/2010/wordprocessingGroup" xmlns:wpi="http://schemas.microsoft.com/office/word/2010/wordprocessingInk" xmlns:wne="http://schemas.microsoft.com/office/word/2006/wordml" xmlns:wps="http://schemas.microsoft.com/office/word/2010/wordprocessingShape" mc:Ignorable="w14 w15 w16se w16cid w16 w16cex w16sdtdh w16du wp14">
   <w:body>
     <w:p>
       <w:r>
@@ -16,9 +16,124 @@
         </w:numPr>
       </w:pPr>
       <w:r>
+        <w:t xml:space="preserve">Download Git from </w:t>
+      </w:r>
+      <w:hyperlink r:id="rId5" w:history="1">
+        <w:r>
+          <w:rPr>
+            <w:rStyle w:val="Hyperlink"/>
+          </w:rPr>
+          <w:t>https://git-scm.com/download/win</w:t>
+        </w:r>
+      </w:hyperlink>
+    </w:p>
+    <w:p>
+      <w:pPr>
+        <w:pStyle w:val="ListParagraph"/>
+        <w:numPr>
+          <w:ilvl w:val="1"/>
+          <w:numId w:val="1"/>
+        </w:numPr>
+      </w:pPr>
+      <w:r>
+        <w:t xml:space="preserve">Use the following settings as you go through the setup: </w:t>
+      </w:r>
+      <w:r>
+        <w:t>Set the default editor to notepad, override the default branch name to be main, use git from command line and 3</w:t>
+      </w:r>
+      <w:r>
+        <w:rPr>
+          <w:vertAlign w:val="superscript"/>
+        </w:rPr>
+        <w:t>rd</w:t>
+      </w:r>
+      <w:r>
+        <w:t xml:space="preserve"> party software, </w:t>
+      </w:r>
+      <w:r>
+        <w:t xml:space="preserve">use bundled OpenSSH, use native Windows Secure Channel Library, Use Checkout Windows-Style, use Windows default console window, use default behavior of git pull, use the git credential manager, enable file system caching, do not enable experimental features, </w:t>
+      </w:r>
+    </w:p>
+    <w:p>
+      <w:pPr>
+        <w:pStyle w:val="ListParagraph"/>
+        <w:numPr>
+          <w:ilvl w:val="0"/>
+          <w:numId w:val="1"/>
+        </w:numPr>
+      </w:pPr>
+      <w:r>
+        <w:t>Go to the Desktop of the computer you are installing the database onto</w:t>
+      </w:r>
+      <w:r>
+        <w:t xml:space="preserve"> and right click to select open git bash here which should open a terminal window</w:t>
+      </w:r>
+    </w:p>
+    <w:p>
+      <w:pPr>
+        <w:pStyle w:val="ListParagraph"/>
+        <w:numPr>
+          <w:ilvl w:val="0"/>
+          <w:numId w:val="1"/>
+        </w:numPr>
+      </w:pPr>
+      <w:r>
+        <w:t>Type the following command</w:t>
+      </w:r>
+      <w:r>
+        <w:br/>
+      </w:r>
+      <w:r>
+        <w:br/>
+        <w:t xml:space="preserve">git clone </w:t>
+      </w:r>
+      <w:hyperlink r:id="rId6" w:history="1">
+        <w:r>
+          <w:rPr>
+            <w:rStyle w:val="Hyperlink"/>
+          </w:rPr>
+          <w:t>https://github.com/BYU-ME-PSC/BYU-ME-PSC-Database-V5</w:t>
+        </w:r>
+        <w:r>
+          <w:rPr>
+            <w:rStyle w:val="Hyperlink"/>
+          </w:rPr>
+          <w:t>.git</w:t>
+        </w:r>
+      </w:hyperlink>
+    </w:p>
+    <w:p>
+      <w:pPr>
+        <w:pStyle w:val="ListParagraph"/>
+      </w:pPr>
+      <w:r>
+        <w:br/>
+        <w:t xml:space="preserve">If it asks for a login from the git credential manager login with email </w:t>
+      </w:r>
+      <w:hyperlink r:id="rId7" w:history="1">
+        <w:r>
+          <w:rPr>
+            <w:rStyle w:val="Hyperlink"/>
+          </w:rPr>
+          <w:t>mecheckout@gmail.com</w:t>
+        </w:r>
+      </w:hyperlink>
+      <w:r>
+        <w:t xml:space="preserve"> and password MEpsc154. This should create a folder on the desktop containing all the database files.</w:t>
+      </w:r>
+    </w:p>
+    <w:p>
+      <w:pPr>
+        <w:pStyle w:val="ListParagraph"/>
+        <w:numPr>
+          <w:ilvl w:val="0"/>
+          <w:numId w:val="1"/>
+        </w:numPr>
+      </w:pPr>
+      <w:r>
         <w:t xml:space="preserve">Download PSQL ODBC from </w:t>
       </w:r>
-      <w:hyperlink r:id="rId5" w:history="1">
+      <w:hyperlink r:id="rId8" w:history="1">
         <w:r>
           <w:rPr>
             <w:rStyle w:val="Hyperlink"/>
@@ -102,6 +217,9 @@
         <w:br/>
       </w:r>
       <w:r>
+        <w:rPr>
+          <w:noProof/>
+        </w:rPr>
         <w:drawing>
           <wp:inline distT="0" distB="0" distL="0" distR="0" wp14:anchorId="1651C31A" wp14:editId="59B6764A">
             <wp:extent cx="4363059" cy="2505425"/>
@@ -118,7 +236,7 @@
                     <pic:cNvPicPr/>
                   </pic:nvPicPr>
                   <pic:blipFill>
-                    <a:blip r:embed="rId6"/>
+                    <a:blip r:embed="rId9"/>
                     <a:stretch>
                       <a:fillRect/>
                     </a:stretch>
@@ -140,7 +258,10 @@
       </w:r>
       <w:r>
         <w:br/>
-        <w:t>Where password is MEpsc154 and server is the IP address of the raspberry pi</w:t>
+        <w:t xml:space="preserve">Where password is MEpsc154 and server is the IP address of the </w:t>
+      </w:r>
+      <w:r>
+        <w:t>computer the PostgreSQL server is running on. The default port is 5432 but if that doesn’t work check if the computer running the server has set it as something else.</w:t>
       </w:r>
     </w:p>
     <w:p>
@@ -152,7 +273,28 @@
         </w:numPr>
       </w:pPr>
       <w:r>
-        <w:t>Test it and if connection is successful save it</w:t>
+        <w:t xml:space="preserve">Test </w:t>
+      </w:r>
+      <w:r>
+        <w:t>the connection</w:t>
+      </w:r>
+      <w:r>
+        <w:t xml:space="preserve"> and if </w:t>
+      </w:r>
+      <w:r>
+        <w:t>it</w:t>
+      </w:r>
+      <w:r>
+        <w:t xml:space="preserve"> is successful </w:t>
+      </w:r>
+      <w:r>
+        <w:t xml:space="preserve">then </w:t>
+      </w:r>
+      <w:r>
+        <w:t>save it</w:t>
+      </w:r>
+      <w:r>
+        <w:t>.</w:t>
       </w:r>
     </w:p>
     <w:p>
@@ -176,6 +318,7 @@
         </w:numPr>
       </w:pPr>
       <w:r>
+        <w:lastRenderedPageBreak/>
         <w:t>Change the reminder emails control value on or off and set that value as the default so it stays the same for that computer</w:t>
       </w:r>
     </w:p>
@@ -188,19 +331,117 @@
         </w:numPr>
       </w:pPr>
       <w:r>
-        <w:t>To get the atrium sales working uninstall any old versions of python, install the newest python version from python.org, and install the selenium software by running the following command in an administrator command prompt</w:t>
-      </w:r>
-      <w:r>
-        <w:br/>
-      </w:r>
-      <w:r>
-        <w:br/>
-      </w:r>
-      <w:r>
-        <w:t>pip install selenium</w:t>
-      </w:r>
-      <w:bookmarkStart w:id="0" w:name="_GoBack"/>
-      <w:bookmarkEnd w:id="0"/>
+        <w:t>To get the atrium sales working uninstall any old versions of python,</w:t>
+      </w:r>
+      <w:r>
+        <w:t xml:space="preserve"> then</w:t>
+      </w:r>
+      <w:r>
+        <w:t xml:space="preserve"> install the newest python version </w:t>
+      </w:r>
+      <w:r>
+        <w:t>from the Microsoft Store</w:t>
+      </w:r>
+    </w:p>
+    <w:p>
+      <w:pPr>
+        <w:pStyle w:val="ListParagraph"/>
+        <w:jc w:val="center"/>
+      </w:pPr>
+      <w:r>
+        <w:rPr>
+          <w:noProof/>
+        </w:rPr>
+        <w:drawing>
+          <wp:inline distT="0" distB="0" distL="0" distR="0" wp14:anchorId="5262E6A8" wp14:editId="64EFB321">
+            <wp:extent cx="4019402" cy="2177177"/>
+            <wp:effectExtent l="0" t="0" r="635" b="0"/>
+            <wp:docPr id="315556532" name="Picture 1"/>
+            <wp:cNvGraphicFramePr>
+              <a:graphicFrameLocks xmlns:a="http://schemas.openxmlformats.org/drawingml/2006/main" noChangeAspect="1"/>
+            </wp:cNvGraphicFramePr>
+            <a:graphic xmlns:a="http://schemas.openxmlformats.org/drawingml/2006/main">
+              <a:graphicData uri="http://schemas.openxmlformats.org/drawingml/2006/picture">
+                <pic:pic xmlns:pic="http://schemas.openxmlformats.org/drawingml/2006/picture">
+                  <pic:nvPicPr>
+                    <pic:cNvPr id="315556532" name="Picture 1"/>
+                    <pic:cNvPicPr/>
+                  </pic:nvPicPr>
+                  <pic:blipFill>
+                    <a:blip r:embed="rId10"/>
+                    <a:stretch>
+                      <a:fillRect/>
+                    </a:stretch>
+                  </pic:blipFill>
+                  <pic:spPr>
+                    <a:xfrm>
+                      <a:off x="0" y="0"/>
+                      <a:ext cx="4028069" cy="2181872"/>
+                    </a:xfrm>
+                    <a:prstGeom prst="rect">
+                      <a:avLst/>
+                    </a:prstGeom>
+                  </pic:spPr>
+                </pic:pic>
+              </a:graphicData>
+            </a:graphic>
+          </wp:inline>
+        </w:drawing>
+      </w:r>
+    </w:p>
+    <w:p>
+      <w:pPr>
+        <w:pStyle w:val="ListParagraph"/>
+        <w:numPr>
+          <w:ilvl w:val="0"/>
+          <w:numId w:val="1"/>
+        </w:numPr>
+      </w:pPr>
+      <w:r>
+        <w:t>Open the Command Prompt as an admin and run the following commands</w:t>
+      </w:r>
+      <w:r>
+        <w:t>:</w:t>
+      </w:r>
+    </w:p>
+    <w:p>
+      <w:pPr>
+        <w:pStyle w:val="ListParagraph"/>
+        <w:numPr>
+          <w:ilvl w:val="1"/>
+          <w:numId w:val="1"/>
+        </w:numPr>
+      </w:pPr>
+      <w:r>
+        <w:t>python -m pip install selenium</w:t>
+      </w:r>
+    </w:p>
+    <w:p>
+      <w:pPr>
+        <w:pStyle w:val="ListParagraph"/>
+        <w:numPr>
+          <w:ilvl w:val="1"/>
+          <w:numId w:val="1"/>
+        </w:numPr>
+      </w:pPr>
+      <w:r>
+        <w:t>python -m pip install chromedriver-autoinstaller</w:t>
+      </w:r>
+    </w:p>
+    <w:p>
+      <w:pPr>
+        <w:pStyle w:val="ListParagraph"/>
+        <w:numPr>
+          <w:ilvl w:val="0"/>
+          <w:numId w:val="1"/>
+        </w:numPr>
+      </w:pPr>
+      <w:r>
+        <w:t>The database is now setup to run correctly</w:t>
+      </w:r>
+      <w:r>
+        <w:t xml:space="preserve"> on that computer.</w:t>
+      </w:r>
     </w:p>
     <w:sectPr>
       <w:pgSz w:w="12240" w:h="15840"/>
@@ -213,11 +454,11 @@
 </file>
 
 <file path=word/numbering.xml><?xml version="1.0" encoding="utf-8"?>
-<w:numbering xmlns:wpc="http://schemas.microsoft.com/office/word/2010/wordprocessingCanvas" xmlns:cx="http://schemas.microsoft.com/office/drawing/2014/chartex" xmlns:cx1="http://schemas.microsoft.com/office/drawing/2015/9/8/chartex" xmlns:cx2="http://schemas.microsoft.com/office/drawing/2015/10/21/chartex" xmlns:cx3="http://schemas.microsoft.com/office/drawing/2016/5/9/chartex" xmlns:cx4="http://schemas.microsoft.com/office/drawing/2016/5/10/chartex" xmlns:cx5="http://schemas.microsoft.com/office/drawing/2016/5/11/chartex" xmlns:cx6="http://schemas.microsoft.com/office/drawing/2016/5/12/chartex" xmlns:cx7="http://schemas.microsoft.com/office/drawing/2016/5/13/chartex" xmlns:cx8="http://schemas.microsoft.com/office/drawing/2016/5/14/chartex" xmlns:mc="http://schemas.openxmlformats.org/markup-compatibility/2006" xmlns:aink="http://schemas.microsoft.com/office/drawing/2016/ink" xmlns:am3d="http://schemas.microsoft.com/office/drawing/2017/model3d" xmlns:o="urn:schemas-microsoft-com:office:office" xmlns:r="http://schemas.openxmlformats.org/officeDocument/2006/relationships" xmlns:m="http://schemas.openxmlformats.org/officeDocument/2006/math" xmlns:v="urn:schemas-microsoft-com:vml" xmlns:wp14="http://schemas.microsoft.com/office/word/2010/wordprocessingDrawing" xmlns:wp="http://schemas.openxmlformats.org/drawingml/2006/wordprocessingDrawing" xmlns:w10="urn:schemas-microsoft-com:office:word" xmlns:w="http://schemas.openxmlformats.org/wordprocessingml/2006/main" xmlns:w14="http://schemas.microsoft.com/office/word/2010/wordml" xmlns:w15="http://schemas.microsoft.com/office/word/2012/wordml" xmlns:w16cid="http://schemas.microsoft.com/office/word/2016/wordml/cid" xmlns:w16se="http://schemas.microsoft.com/office/word/2015/wordml/symex" xmlns:wpg="http://schemas.microsoft.com/office/word/2010/wordprocessingGroup" xmlns:wpi="http://schemas.microsoft.com/office/word/2010/wordprocessingInk" xmlns:wne="http://schemas.microsoft.com/office/word/2006/wordml" xmlns:wps="http://schemas.microsoft.com/office/word/2010/wordprocessingShape" mc:Ignorable="w14 w15 w16se w16cid wp14">
+<w:numbering xmlns:wpc="http://schemas.microsoft.com/office/word/2010/wordprocessingCanvas" xmlns:cx="http://schemas.microsoft.com/office/drawing/2014/chartex" xmlns:cx1="http://schemas.microsoft.com/office/drawing/2015/9/8/chartex" xmlns:cx2="http://schemas.microsoft.com/office/drawing/2015/10/21/chartex" xmlns:cx3="http://schemas.microsoft.com/office/drawing/2016/5/9/chartex" xmlns:cx4="http://schemas.microsoft.com/office/drawing/2016/5/10/chartex" xmlns:cx5="http://schemas.microsoft.com/office/drawing/2016/5/11/chartex" xmlns:cx6="http://schemas.microsoft.com/office/drawing/2016/5/12/chartex" xmlns:cx7="http://schemas.microsoft.com/office/drawing/2016/5/13/chartex" xmlns:cx8="http://schemas.microsoft.com/office/drawing/2016/5/14/chartex" xmlns:mc="http://schemas.openxmlformats.org/markup-compatibility/2006" xmlns:aink="http://schemas.microsoft.com/office/drawing/2016/ink" xmlns:am3d="http://schemas.microsoft.com/office/drawing/2017/model3d" xmlns:o="urn:schemas-microsoft-com:office:office" xmlns:oel="http://schemas.microsoft.com/office/2019/extlst" xmlns:r="http://schemas.openxmlformats.org/officeDocument/2006/relationships" xmlns:m="http://schemas.openxmlformats.org/officeDocument/2006/math" xmlns:v="urn:schemas-microsoft-com:vml" xmlns:wp14="http://schemas.microsoft.com/office/word/2010/wordprocessingDrawing" xmlns:wp="http://schemas.openxmlformats.org/drawingml/2006/wordprocessingDrawing" xmlns:w10="urn:schemas-microsoft-com:office:word" xmlns:w="http://schemas.openxmlformats.org/wordprocessingml/2006/main" xmlns:w14="http://schemas.microsoft.com/office/word/2010/wordml" xmlns:w15="http://schemas.microsoft.com/office/word/2012/wordml" xmlns:w16cex="http://schemas.microsoft.com/office/word/2018/wordml/cex" xmlns:w16cid="http://schemas.microsoft.com/office/word/2016/wordml/cid" xmlns:w16="http://schemas.microsoft.com/office/word/2018/wordml" xmlns:w16du="http://schemas.microsoft.com/office/word/2023/wordml/word16du" xmlns:w16sdtdh="http://schemas.microsoft.com/office/word/2020/wordml/sdtdatahash" xmlns:w16se="http://schemas.microsoft.com/office/word/2015/wordml/symex" xmlns:wpg="http://schemas.microsoft.com/office/word/2010/wordprocessingGroup" xmlns:wpi="http://schemas.microsoft.com/office/word/2010/wordprocessingInk" xmlns:wne="http://schemas.microsoft.com/office/word/2006/wordml" xmlns:wps="http://schemas.microsoft.com/office/word/2010/wordprocessingShape" mc:Ignorable="w14 w15 w16se w16cid w16 w16cex w16sdtdh w16du wp14">
   <w:abstractNum w:abstractNumId="0" w15:restartNumberingAfterBreak="0">
     <w:nsid w:val="3A922471"/>
     <w:multiLevelType w:val="hybridMultilevel"/>
-    <w:tmpl w:val="048E1330"/>
+    <w:tmpl w:val="1ABE52EC"/>
     <w:lvl w:ilvl="0" w:tplc="0409000F">
       <w:start w:val="1"/>
       <w:numFmt w:val="decimal"/>
@@ -303,14 +544,14 @@
       </w:pPr>
     </w:lvl>
   </w:abstractNum>
-  <w:num w:numId="1">
+  <w:num w:numId="1" w16cid:durableId="1385594547">
     <w:abstractNumId w:val="0"/>
   </w:num>
 </w:numbering>
 </file>
 
 <file path=word/styles.xml><?xml version="1.0" encoding="utf-8"?>
-<w:styles xmlns:mc="http://schemas.openxmlformats.org/markup-compatibility/2006" xmlns:r="http://schemas.openxmlformats.org/officeDocument/2006/relationships" xmlns:w="http://schemas.openxmlformats.org/wordprocessingml/2006/main" xmlns:w14="http://schemas.microsoft.com/office/word/2010/wordml" xmlns:w15="http://schemas.microsoft.com/office/word/2012/wordml" xmlns:w16cid="http://schemas.microsoft.com/office/word/2016/wordml/cid" xmlns:w16se="http://schemas.microsoft.com/office/word/2015/wordml/symex" mc:Ignorable="w14 w15 w16se w16cid">
+<w:styles xmlns:mc="http://schemas.openxmlformats.org/markup-compatibility/2006" xmlns:r="http://schemas.openxmlformats.org/officeDocument/2006/relationships" xmlns:w="http://schemas.openxmlformats.org/wordprocessingml/2006/main" xmlns:w14="http://schemas.microsoft.com/office/word/2010/wordml" xmlns:w15="http://schemas.microsoft.com/office/word/2012/wordml" xmlns:w16cex="http://schemas.microsoft.com/office/word/2018/wordml/cex" xmlns:w16cid="http://schemas.microsoft.com/office/word/2016/wordml/cid" xmlns:w16="http://schemas.microsoft.com/office/word/2018/wordml" xmlns:w16du="http://schemas.microsoft.com/office/word/2023/wordml/word16du" xmlns:w16sdtdh="http://schemas.microsoft.com/office/word/2020/wordml/sdtdatahash" xmlns:w16se="http://schemas.microsoft.com/office/word/2015/wordml/symex" mc:Ignorable="w14 w15 w16se w16cid w16 w16cex w16sdtdh w16du">
   <w:docDefaults>
     <w:rPrDefault>
       <w:rPr>
@@ -326,7 +567,7 @@
       </w:pPr>
     </w:pPrDefault>
   </w:docDefaults>
-  <w:latentStyles w:defLockedState="0" w:defUIPriority="99" w:defSemiHidden="0" w:defUnhideWhenUsed="0" w:defQFormat="0" w:count="375">
+  <w:latentStyles w:defLockedState="0" w:defUIPriority="99" w:defSemiHidden="0" w:defUnhideWhenUsed="0" w:defQFormat="0" w:count="376">
     <w:lsdException w:name="Normal" w:uiPriority="0" w:qFormat="1"/>
     <w:lsdException w:name="heading 1" w:uiPriority="9" w:qFormat="1"/>
     <w:lsdException w:name="heading 2" w:semiHidden="1" w:uiPriority="9" w:unhideWhenUsed="1" w:qFormat="1"/>
@@ -702,6 +943,7 @@
     <w:lsdException w:name="Smart Hyperlink" w:semiHidden="1" w:unhideWhenUsed="1"/>
     <w:lsdException w:name="Hashtag" w:semiHidden="1" w:unhideWhenUsed="1"/>
     <w:lsdException w:name="Unresolved Mention" w:semiHidden="1" w:unhideWhenUsed="1"/>
+    <w:lsdException w:name="Smart Link" w:semiHidden="1" w:unhideWhenUsed="1"/>
   </w:latentStyles>
   <w:style w:type="paragraph" w:default="1" w:styleId="Normal">
     <w:name w:val="Normal"/>

</xml_diff>